<commit_message>
had some fun with last question, tried vector operations as a replacement for list comprehension
</commit_message>
<xml_diff>
--- a/week1/lab/lab1.docx
+++ b/week1/lab/lab1.docx
@@ -871,35 +871,6 @@
           <w:rStyle w:val="VerbatimChar"/>
         </w:rPr>
         <w:t xml:space="preserve">## [1] 9.333333</w:t>
-      </w:r>
-    </w:p>
-    <w:p>
-      <w:pPr>
-        <w:pStyle w:val="SourceCode"/>
-      </w:pPr>
-      <w:r>
-        <w:rPr>
-          <w:rStyle w:val="FunctionTok"/>
-        </w:rPr>
-        <w:t xml:space="preserve">help</w:t>
-      </w:r>
-      <w:r>
-        <w:rPr>
-          <w:rStyle w:val="NormalTok"/>
-        </w:rPr>
-        <w:t xml:space="preserve">(</w:t>
-      </w:r>
-      <w:r>
-        <w:rPr>
-          <w:rStyle w:val="StringTok"/>
-        </w:rPr>
-        <w:t xml:space="preserve">"round"</w:t>
-      </w:r>
-      <w:r>
-        <w:rPr>
-          <w:rStyle w:val="NormalTok"/>
-        </w:rPr>
-        <w:t xml:space="preserve">)</w:t>
       </w:r>
     </w:p>
     <w:p>

</xml_diff>